<commit_message>
docs: update task.md and walkthrough.md with template fix details
</commit_message>
<xml_diff>
--- a/public/templates/POZIVNO_PISMO.docx
+++ b/public/templates/POZIVNO_PISMO.docx
@@ -1690,7 +1690,7 @@
           <w:shd w:val="clear" w:color="auto" w:fill="FFFFFF"/>
           <w:lang w:val="sr-Latn-RS"/>
         </w:rPr>
-        <w:t>PARTIZANSKA BR. 28</w:t>
+        <w:t>{ACCOMMODATION_ADDRESS}</w:t>
       </w:r>
       <w:r>
         <w:rPr>
@@ -1698,7 +1698,7 @@
           <w:color w:val="222222"/>
           <w:shd w:val="clear" w:color="auto" w:fill="FFFFFF"/>
         </w:rPr>
-        <w:t>, NOVI SAD – KAĆ</w:t>
+        <w:t/>
       </w:r>
       <w:r>
         <w:rPr>

</xml_diff>

<commit_message>
feat: admin dashboard stats, RLS security fixes, env var standardization
- Add Quick Stats grid to admin dashboard (registrations, completion, revenue, approvals)
- Standardize NEXT_PUBLIC_SITE_URL to NEXT_PUBLIC_BASE_URL across 4 files
- Add SQL migrations for RLS performance fixes (auth.uid -> select auth.uid)
- Drop 8 dangerous allow_all RLS policies
- Drop 13 duplicate old RLS policies
- Drop 8 unused database indexes
- Remove unused contractDataInfo variable
- Fix TypeScript Buffer type in pdf-generator
</commit_message>
<xml_diff>
--- a/public/templates/POZIVNO_PISMO.docx
+++ b/public/templates/POZIVNO_PISMO.docx
@@ -1690,7 +1690,7 @@
           <w:shd w:val="clear" w:color="auto" w:fill="FFFFFF"/>
           <w:lang w:val="sr-Latn-RS"/>
         </w:rPr>
-        <w:t>{ACCOMMODATION_ADDRESS}</w:t>
+        <w:t>PARTIZANSKA BR. 28</w:t>
       </w:r>
       <w:r>
         <w:rPr>
@@ -1698,7 +1698,7 @@
           <w:color w:val="222222"/>
           <w:shd w:val="clear" w:color="auto" w:fill="FFFFFF"/>
         </w:rPr>
-        <w:t/>
+        <w:t>, NOVI SAD – KAĆ</w:t>
       </w:r>
       <w:r>
         <w:rPr>
@@ -2260,7 +2260,7 @@
         </w:rPr>
         <w:t>У</w:t>
         <w:tab/>
-        <w:t>{SIGNING_CITY}</w:t>
+        <w:t>Novom sadu</w:t>
         <w:tab/>
         <w:t>дана</w:t>
         <w:tab/>

</xml_diff>